<commit_message>
Atualizado o documento dos defeitos para informar que foram corrigidos
</commit_message>
<xml_diff>
--- a/Planejamento_testes/Registro_de_Defeitos.docx
+++ b/Planejamento_testes/Registro_de_Defeitos.docx
@@ -560,6 +560,7 @@
             <w:r>
               <w:rPr>
                 <w:rFonts w:ascii="Calibri" w:hAnsi="Calibri" w:cs="Calibri"/>
+                <w:noProof/>
                 <w:sz w:val="22"/>
                 <w:szCs w:val="22"/>
               </w:rPr>
@@ -903,6 +904,9 @@
         <w:tc>
           <w:tcPr>
             <w:tcW w:w="7025" w:type="dxa"/>
+            <w:tcBorders>
+              <w:bottom w:val="single" w:sz="4" w:space="0" w:color="auto"/>
+            </w:tcBorders>
           </w:tcPr>
           <w:p>
             <w:pPr>
@@ -966,28 +970,76 @@
         <w:tc>
           <w:tcPr>
             <w:tcW w:w="7025" w:type="dxa"/>
-          </w:tcPr>
-          <w:p>
-            <w:pPr>
-              <w:rPr>
-                <w:rFonts w:eastAsia="Times New Roman" w:cs="Times New Roman"/>
-                <w:color w:val="000000" w:themeColor="text1"/>
-                <w:kern w:val="0"/>
-                <w:sz w:val="22"/>
-                <w:szCs w:val="22"/>
-                <w14:ligatures w14:val="none"/>
-              </w:rPr>
-            </w:pPr>
-            <w:r>
-              <w:rPr>
-                <w:rFonts w:eastAsia="Times New Roman" w:cs="Times New Roman"/>
-                <w:color w:val="000000" w:themeColor="text1"/>
-                <w:kern w:val="0"/>
-                <w:sz w:val="22"/>
-                <w:szCs w:val="22"/>
-                <w14:ligatures w14:val="none"/>
-              </w:rPr>
-              <w:t>Não Corrigido</w:t>
+            <w:shd w:val="clear" w:color="auto" w:fill="B3E5A1" w:themeFill="accent6" w:themeFillTint="66"/>
+          </w:tcPr>
+          <w:p>
+            <w:pPr>
+              <w:rPr>
+                <w:rFonts w:eastAsia="Times New Roman" w:cs="Times New Roman"/>
+                <w:color w:val="000000" w:themeColor="text1"/>
+                <w:kern w:val="0"/>
+                <w:sz w:val="22"/>
+                <w:szCs w:val="22"/>
+                <w14:ligatures w14:val="none"/>
+              </w:rPr>
+            </w:pPr>
+            <w:r>
+              <w:rPr>
+                <w:rFonts w:eastAsia="Times New Roman" w:cs="Times New Roman"/>
+                <w:color w:val="000000" w:themeColor="text1"/>
+                <w:kern w:val="0"/>
+                <w:sz w:val="22"/>
+                <w:szCs w:val="22"/>
+                <w14:ligatures w14:val="none"/>
+              </w:rPr>
+              <w:t>Corrigido</w:t>
+            </w:r>
+          </w:p>
+          <w:p>
+            <w:pPr>
+              <w:rPr>
+                <w:rFonts w:eastAsia="Times New Roman" w:cs="Times New Roman"/>
+                <w:color w:val="000000" w:themeColor="text1"/>
+                <w:kern w:val="0"/>
+                <w:sz w:val="22"/>
+                <w:szCs w:val="22"/>
+                <w14:ligatures w14:val="none"/>
+              </w:rPr>
+            </w:pPr>
+            <w:proofErr w:type="spellStart"/>
+            <w:r>
+              <w:rPr>
+                <w:rFonts w:eastAsia="Times New Roman" w:cs="Times New Roman"/>
+                <w:color w:val="000000" w:themeColor="text1"/>
+                <w:kern w:val="0"/>
+                <w:sz w:val="22"/>
+                <w:szCs w:val="22"/>
+                <w14:ligatures w14:val="none"/>
+              </w:rPr>
+              <w:t>Commit</w:t>
+            </w:r>
+            <w:proofErr w:type="spellEnd"/>
+            <w:r>
+              <w:rPr>
+                <w:rFonts w:eastAsia="Times New Roman" w:cs="Times New Roman"/>
+                <w:color w:val="000000" w:themeColor="text1"/>
+                <w:kern w:val="0"/>
+                <w:sz w:val="22"/>
+                <w:szCs w:val="22"/>
+                <w14:ligatures w14:val="none"/>
+              </w:rPr>
+              <w:t xml:space="preserve">: </w:t>
+            </w:r>
+            <w:r>
+              <w:rPr>
+                <w:rFonts w:eastAsia="Times New Roman" w:cs="Times New Roman"/>
+                <w:color w:val="000000" w:themeColor="text1"/>
+                <w:kern w:val="0"/>
+                <w:sz w:val="22"/>
+                <w:szCs w:val="22"/>
+                <w14:ligatures w14:val="none"/>
+              </w:rPr>
+              <w:t>059947dfecec26bac89194d71d0f88622e988916</w:t>
             </w:r>
           </w:p>
         </w:tc>
@@ -1382,6 +1434,7 @@
                 <w:szCs w:val="22"/>
                 <w14:ligatures w14:val="none"/>
               </w:rPr>
+              <w:lastRenderedPageBreak/>
               <w:t>Resultado Atual</w:t>
             </w:r>
           </w:p>
@@ -1458,7 +1511,6 @@
                 <w:szCs w:val="22"/>
                 <w14:ligatures w14:val="none"/>
               </w:rPr>
-              <w:lastRenderedPageBreak/>
               <w:t>Evidências</w:t>
             </w:r>
           </w:p>
@@ -1552,7 +1604,7 @@
                 <w:szCs w:val="22"/>
               </w:rPr>
               <w:drawing>
-                <wp:inline distT="0" distB="0" distL="0" distR="0" wp14:anchorId="1C6D4F78" wp14:editId="76DDABD8">
+                <wp:inline distT="0" distB="0" distL="0" distR="0" wp14:anchorId="1C6D4F78" wp14:editId="3A51E974">
                   <wp:extent cx="2901461" cy="2014098"/>
                   <wp:effectExtent l="0" t="0" r="0" b="5715"/>
                   <wp:docPr id="1657963844" name="Imagem 1"/>
@@ -1904,6 +1956,9 @@
         <w:tc>
           <w:tcPr>
             <w:tcW w:w="7025" w:type="dxa"/>
+            <w:tcBorders>
+              <w:bottom w:val="single" w:sz="4" w:space="0" w:color="auto"/>
+            </w:tcBorders>
           </w:tcPr>
           <w:p>
             <w:pPr>
@@ -1967,6 +2022,7 @@
         <w:tc>
           <w:tcPr>
             <w:tcW w:w="7025" w:type="dxa"/>
+            <w:shd w:val="clear" w:color="auto" w:fill="B3E5A1" w:themeFill="accent6" w:themeFillTint="66"/>
           </w:tcPr>
           <w:p>
             <w:pPr>
@@ -2104,7 +2160,6 @@
                 <w:szCs w:val="22"/>
                 <w14:ligatures w14:val="none"/>
               </w:rPr>
-              <w:lastRenderedPageBreak/>
               <w:t>ID</w:t>
             </w:r>
           </w:p>
@@ -2805,6 +2860,7 @@
             <w:r>
               <w:rPr>
                 <w:rFonts w:ascii="Calibri" w:hAnsi="Calibri" w:cs="Calibri"/>
+                <w:noProof/>
                 <w:sz w:val="22"/>
                 <w:szCs w:val="22"/>
               </w:rPr>
@@ -2868,6 +2924,7 @@
             <w:r>
               <w:rPr>
                 <w:rFonts w:ascii="Calibri" w:hAnsi="Calibri" w:cs="Calibri"/>
+                <w:noProof/>
                 <w:sz w:val="22"/>
                 <w:szCs w:val="22"/>
               </w:rPr>
@@ -2951,6 +3008,7 @@
                 <w:szCs w:val="22"/>
                 <w14:ligatures w14:val="none"/>
               </w:rPr>
+              <w:lastRenderedPageBreak/>
               <w:t>Prioridade</w:t>
             </w:r>
           </w:p>
@@ -3209,6 +3267,9 @@
         <w:tc>
           <w:tcPr>
             <w:tcW w:w="7802" w:type="dxa"/>
+            <w:tcBorders>
+              <w:bottom w:val="single" w:sz="4" w:space="0" w:color="auto"/>
+            </w:tcBorders>
           </w:tcPr>
           <w:p>
             <w:pPr>
@@ -3283,28 +3344,220 @@
         <w:tc>
           <w:tcPr>
             <w:tcW w:w="7802" w:type="dxa"/>
-          </w:tcPr>
-          <w:p>
-            <w:pPr>
-              <w:rPr>
-                <w:rFonts w:eastAsia="Times New Roman" w:cs="Times New Roman"/>
-                <w:color w:val="000000" w:themeColor="text1"/>
-                <w:kern w:val="0"/>
-                <w:sz w:val="22"/>
-                <w:szCs w:val="22"/>
-                <w14:ligatures w14:val="none"/>
-              </w:rPr>
-            </w:pPr>
-            <w:r>
-              <w:rPr>
-                <w:rFonts w:eastAsia="Times New Roman" w:cs="Times New Roman"/>
-                <w:color w:val="000000" w:themeColor="text1"/>
-                <w:kern w:val="0"/>
-                <w:sz w:val="22"/>
-                <w:szCs w:val="22"/>
-                <w14:ligatures w14:val="none"/>
-              </w:rPr>
-              <w:t>Não corrigido</w:t>
+            <w:shd w:val="clear" w:color="auto" w:fill="B3E5A1" w:themeFill="accent6" w:themeFillTint="66"/>
+          </w:tcPr>
+          <w:p>
+            <w:pPr>
+              <w:rPr>
+                <w:rFonts w:eastAsia="Times New Roman" w:cs="Times New Roman"/>
+                <w:color w:val="000000" w:themeColor="text1"/>
+                <w:kern w:val="0"/>
+                <w:sz w:val="22"/>
+                <w:szCs w:val="22"/>
+                <w14:ligatures w14:val="none"/>
+              </w:rPr>
+            </w:pPr>
+            <w:r>
+              <w:rPr>
+                <w:rFonts w:eastAsia="Times New Roman" w:cs="Times New Roman"/>
+                <w:color w:val="000000" w:themeColor="text1"/>
+                <w:kern w:val="0"/>
+                <w:sz w:val="22"/>
+                <w:szCs w:val="22"/>
+                <w14:ligatures w14:val="none"/>
+              </w:rPr>
+              <w:t>C</w:t>
+            </w:r>
+            <w:r>
+              <w:rPr>
+                <w:rFonts w:eastAsia="Times New Roman" w:cs="Times New Roman"/>
+                <w:color w:val="000000" w:themeColor="text1"/>
+                <w:kern w:val="0"/>
+                <w:sz w:val="22"/>
+                <w:szCs w:val="22"/>
+                <w14:ligatures w14:val="none"/>
+              </w:rPr>
+              <w:t>orrigido</w:t>
+            </w:r>
+          </w:p>
+          <w:p>
+            <w:pPr>
+              <w:rPr>
+                <w:rFonts w:eastAsia="Times New Roman" w:cs="Times New Roman"/>
+                <w:color w:val="000000" w:themeColor="text1"/>
+                <w:kern w:val="0"/>
+                <w:sz w:val="22"/>
+                <w:szCs w:val="22"/>
+                <w14:ligatures w14:val="none"/>
+              </w:rPr>
+            </w:pPr>
+            <w:proofErr w:type="spellStart"/>
+            <w:r>
+              <w:rPr>
+                <w:rFonts w:eastAsia="Times New Roman" w:cs="Times New Roman"/>
+                <w:color w:val="000000" w:themeColor="text1"/>
+                <w:kern w:val="0"/>
+                <w:sz w:val="22"/>
+                <w:szCs w:val="22"/>
+                <w14:ligatures w14:val="none"/>
+              </w:rPr>
+              <w:t>Commit</w:t>
+            </w:r>
+            <w:proofErr w:type="spellEnd"/>
+            <w:r>
+              <w:rPr>
+                <w:rFonts w:eastAsia="Times New Roman" w:cs="Times New Roman"/>
+                <w:color w:val="000000" w:themeColor="text1"/>
+                <w:kern w:val="0"/>
+                <w:sz w:val="22"/>
+                <w:szCs w:val="22"/>
+                <w14:ligatures w14:val="none"/>
+              </w:rPr>
+              <w:t xml:space="preserve">: </w:t>
+            </w:r>
+            <w:r>
+              <w:rPr>
+                <w:rFonts w:eastAsia="Times New Roman" w:cs="Times New Roman"/>
+                <w:color w:val="000000" w:themeColor="text1"/>
+                <w:kern w:val="0"/>
+                <w:sz w:val="22"/>
+                <w:szCs w:val="22"/>
+                <w14:ligatures w14:val="none"/>
+              </w:rPr>
+              <w:t>166339f04eefb8f30336f323fcea47488e65a12a</w:t>
+            </w:r>
+          </w:p>
+          <w:p>
+            <w:pPr>
+              <w:rPr>
+                <w:rFonts w:eastAsia="Times New Roman" w:cs="Times New Roman"/>
+                <w:color w:val="000000" w:themeColor="text1"/>
+                <w:kern w:val="0"/>
+                <w:sz w:val="22"/>
+                <w:szCs w:val="22"/>
+                <w14:ligatures w14:val="none"/>
+              </w:rPr>
+            </w:pPr>
+          </w:p>
+          <w:p>
+            <w:pPr>
+              <w:rPr>
+                <w:rFonts w:eastAsia="Times New Roman" w:cs="Times New Roman"/>
+                <w:color w:val="000000" w:themeColor="text1"/>
+                <w:kern w:val="0"/>
+                <w:sz w:val="22"/>
+                <w:szCs w:val="22"/>
+                <w14:ligatures w14:val="none"/>
+              </w:rPr>
+            </w:pPr>
+            <w:r>
+              <w:rPr>
+                <w:rFonts w:eastAsia="Times New Roman" w:cs="Times New Roman"/>
+                <w:color w:val="000000" w:themeColor="text1"/>
+                <w:kern w:val="0"/>
+                <w:sz w:val="22"/>
+                <w:szCs w:val="22"/>
+                <w14:ligatures w14:val="none"/>
+              </w:rPr>
+              <w:t xml:space="preserve">OBS: </w:t>
+            </w:r>
+            <w:r>
+              <w:rPr>
+                <w:rFonts w:ascii="Segoe UI" w:hAnsi="Segoe UI" w:cs="Segoe UI"/>
+                <w:color w:val="1F2328"/>
+                <w:sz w:val="21"/>
+                <w:szCs w:val="21"/>
+                <w:shd w:val="clear" w:color="auto" w:fill="FFFFFF"/>
+              </w:rPr>
+              <w:t xml:space="preserve">Para retornar o status </w:t>
+            </w:r>
+            <w:proofErr w:type="spellStart"/>
+            <w:r>
+              <w:rPr>
+                <w:rFonts w:ascii="Segoe UI" w:hAnsi="Segoe UI" w:cs="Segoe UI"/>
+                <w:color w:val="1F2328"/>
+                <w:sz w:val="21"/>
+                <w:szCs w:val="21"/>
+                <w:shd w:val="clear" w:color="auto" w:fill="FFFFFF"/>
+              </w:rPr>
+              <w:t>code</w:t>
+            </w:r>
+            <w:proofErr w:type="spellEnd"/>
+            <w:r>
+              <w:rPr>
+                <w:rFonts w:ascii="Segoe UI" w:hAnsi="Segoe UI" w:cs="Segoe UI"/>
+                <w:color w:val="1F2328"/>
+                <w:sz w:val="21"/>
+                <w:szCs w:val="21"/>
+                <w:shd w:val="clear" w:color="auto" w:fill="FFFFFF"/>
+              </w:rPr>
+              <w:t xml:space="preserve"> correto (400), quando preencher o teste no </w:t>
+            </w:r>
+            <w:proofErr w:type="spellStart"/>
+            <w:r>
+              <w:rPr>
+                <w:rFonts w:ascii="Segoe UI" w:hAnsi="Segoe UI" w:cs="Segoe UI"/>
+                <w:color w:val="1F2328"/>
+                <w:sz w:val="21"/>
+                <w:szCs w:val="21"/>
+                <w:shd w:val="clear" w:color="auto" w:fill="FFFFFF"/>
+              </w:rPr>
+              <w:t>swagger</w:t>
+            </w:r>
+            <w:proofErr w:type="spellEnd"/>
+            <w:r>
+              <w:rPr>
+                <w:rFonts w:ascii="Segoe UI" w:hAnsi="Segoe UI" w:cs="Segoe UI"/>
+                <w:color w:val="1F2328"/>
+                <w:sz w:val="21"/>
+                <w:szCs w:val="21"/>
+                <w:shd w:val="clear" w:color="auto" w:fill="FFFFFF"/>
+              </w:rPr>
+              <w:t xml:space="preserve"> deve-se colocar </w:t>
+            </w:r>
+            <w:proofErr w:type="spellStart"/>
+            <w:r>
+              <w:rPr>
+                <w:rFonts w:ascii="Segoe UI" w:hAnsi="Segoe UI" w:cs="Segoe UI"/>
+                <w:color w:val="1F2328"/>
+                <w:sz w:val="21"/>
+                <w:szCs w:val="21"/>
+                <w:shd w:val="clear" w:color="auto" w:fill="FFFFFF"/>
+              </w:rPr>
+              <w:t>null</w:t>
+            </w:r>
+            <w:proofErr w:type="spellEnd"/>
+            <w:r>
+              <w:rPr>
+                <w:rFonts w:ascii="Segoe UI" w:hAnsi="Segoe UI" w:cs="Segoe UI"/>
+                <w:color w:val="1F2328"/>
+                <w:sz w:val="21"/>
+                <w:szCs w:val="21"/>
+                <w:shd w:val="clear" w:color="auto" w:fill="FFFFFF"/>
+              </w:rPr>
+              <w:t xml:space="preserve"> no campo que não será enviado, assim o </w:t>
+            </w:r>
+            <w:proofErr w:type="spellStart"/>
+            <w:r>
+              <w:rPr>
+                <w:rFonts w:ascii="Segoe UI" w:hAnsi="Segoe UI" w:cs="Segoe UI"/>
+                <w:color w:val="1F2328"/>
+                <w:sz w:val="21"/>
+                <w:szCs w:val="21"/>
+                <w:shd w:val="clear" w:color="auto" w:fill="FFFFFF"/>
+              </w:rPr>
+              <w:t>json</w:t>
+            </w:r>
+            <w:proofErr w:type="spellEnd"/>
+            <w:r>
+              <w:rPr>
+                <w:rFonts w:ascii="Segoe UI" w:hAnsi="Segoe UI" w:cs="Segoe UI"/>
+                <w:color w:val="1F2328"/>
+                <w:sz w:val="21"/>
+                <w:szCs w:val="21"/>
+                <w:shd w:val="clear" w:color="auto" w:fill="FFFFFF"/>
+              </w:rPr>
+              <w:t xml:space="preserve"> é analisado da forma correta.</w:t>
             </w:r>
           </w:p>
         </w:tc>

</xml_diff>

<commit_message>
Criação dos testes de API e atualização do documento de registro de defeitos
</commit_message>
<xml_diff>
--- a/Planejamento_testes/Registro_de_Defeitos.docx
+++ b/Planejamento_testes/Registro_de_Defeitos.docx
@@ -1604,7 +1604,7 @@
                 <w:szCs w:val="22"/>
               </w:rPr>
               <w:drawing>
-                <wp:inline distT="0" distB="0" distL="0" distR="0" wp14:anchorId="1C6D4F78" wp14:editId="3A51E974">
+                <wp:inline distT="0" distB="0" distL="0" distR="0" wp14:anchorId="1C6D4F78" wp14:editId="53D88F94">
                   <wp:extent cx="2901461" cy="2014098"/>
                   <wp:effectExtent l="0" t="0" r="0" b="5715"/>
                   <wp:docPr id="1657963844" name="Imagem 1"/>
@@ -3573,6 +3573,1112 @@
         </w:rPr>
       </w:pPr>
     </w:p>
+    <w:tbl>
+      <w:tblPr>
+        <w:tblStyle w:val="Tabelacomgrade"/>
+        <w:tblW w:w="0" w:type="auto"/>
+        <w:tblInd w:w="-431" w:type="dxa"/>
+        <w:tblLook w:val="04A0" w:firstRow="1" w:lastRow="0" w:firstColumn="1" w:lastColumn="0" w:noHBand="0" w:noVBand="1"/>
+      </w:tblPr>
+      <w:tblGrid>
+        <w:gridCol w:w="2325"/>
+        <w:gridCol w:w="7025"/>
+      </w:tblGrid>
+      <w:tr>
+        <w:tc>
+          <w:tcPr>
+            <w:tcW w:w="2325" w:type="dxa"/>
+            <w:shd w:val="clear" w:color="auto" w:fill="404040" w:themeFill="text1" w:themeFillTint="BF"/>
+            <w:hideMark/>
+          </w:tcPr>
+          <w:p>
+            <w:pPr>
+              <w:rPr>
+                <w:rFonts w:eastAsia="Times New Roman" w:cs="Times New Roman"/>
+                <w:b/>
+                <w:bCs/>
+                <w:color w:val="FFFFFF" w:themeColor="background1"/>
+                <w:kern w:val="0"/>
+                <w:sz w:val="22"/>
+                <w:szCs w:val="22"/>
+                <w14:ligatures w14:val="none"/>
+              </w:rPr>
+            </w:pPr>
+            <w:r>
+              <w:rPr>
+                <w:rFonts w:eastAsia="Times New Roman" w:cs="Times New Roman"/>
+                <w:b/>
+                <w:bCs/>
+                <w:color w:val="FFFFFF" w:themeColor="background1"/>
+                <w:kern w:val="0"/>
+                <w:sz w:val="22"/>
+                <w:szCs w:val="22"/>
+                <w14:ligatures w14:val="none"/>
+              </w:rPr>
+              <w:t>ID</w:t>
+            </w:r>
+          </w:p>
+        </w:tc>
+        <w:tc>
+          <w:tcPr>
+            <w:tcW w:w="7025" w:type="dxa"/>
+            <w:hideMark/>
+          </w:tcPr>
+          <w:p>
+            <w:pPr>
+              <w:rPr>
+                <w:rFonts w:eastAsia="Times New Roman" w:cs="Times New Roman"/>
+                <w:color w:val="000000" w:themeColor="text1"/>
+                <w:kern w:val="0"/>
+                <w:sz w:val="22"/>
+                <w:szCs w:val="22"/>
+                <w14:ligatures w14:val="none"/>
+              </w:rPr>
+            </w:pPr>
+            <w:r>
+              <w:rPr>
+                <w:rFonts w:eastAsia="Times New Roman" w:cs="Times New Roman"/>
+                <w:color w:val="000000" w:themeColor="text1"/>
+                <w:kern w:val="0"/>
+                <w:sz w:val="22"/>
+                <w:szCs w:val="22"/>
+                <w14:ligatures w14:val="none"/>
+              </w:rPr>
+              <w:t>DF000</w:t>
+            </w:r>
+            <w:r>
+              <w:rPr>
+                <w:rFonts w:eastAsia="Times New Roman" w:cs="Times New Roman"/>
+                <w:color w:val="000000" w:themeColor="text1"/>
+                <w:kern w:val="0"/>
+                <w:sz w:val="22"/>
+                <w:szCs w:val="22"/>
+                <w14:ligatures w14:val="none"/>
+              </w:rPr>
+              <w:t>4</w:t>
+            </w:r>
+          </w:p>
+        </w:tc>
+      </w:tr>
+      <w:tr>
+        <w:tc>
+          <w:tcPr>
+            <w:tcW w:w="2325" w:type="dxa"/>
+            <w:shd w:val="clear" w:color="auto" w:fill="404040" w:themeFill="text1" w:themeFillTint="BF"/>
+          </w:tcPr>
+          <w:p>
+            <w:pPr>
+              <w:rPr>
+                <w:rFonts w:eastAsia="Times New Roman" w:cs="Times New Roman"/>
+                <w:b/>
+                <w:bCs/>
+                <w:color w:val="FFFFFF" w:themeColor="background1"/>
+                <w:kern w:val="0"/>
+                <w:sz w:val="22"/>
+                <w:szCs w:val="22"/>
+                <w14:ligatures w14:val="none"/>
+              </w:rPr>
+            </w:pPr>
+            <w:r>
+              <w:rPr>
+                <w:rFonts w:eastAsia="Times New Roman" w:cs="Times New Roman"/>
+                <w:b/>
+                <w:bCs/>
+                <w:color w:val="FFFFFF" w:themeColor="background1"/>
+                <w:kern w:val="0"/>
+                <w:sz w:val="22"/>
+                <w:szCs w:val="22"/>
+                <w14:ligatures w14:val="none"/>
+              </w:rPr>
+              <w:t>Título</w:t>
+            </w:r>
+          </w:p>
+        </w:tc>
+        <w:tc>
+          <w:tcPr>
+            <w:tcW w:w="7025" w:type="dxa"/>
+          </w:tcPr>
+          <w:p>
+            <w:pPr>
+              <w:rPr>
+                <w:rFonts w:eastAsia="Times New Roman" w:cs="Times New Roman"/>
+                <w:color w:val="000000" w:themeColor="text1"/>
+                <w:kern w:val="0"/>
+                <w:sz w:val="22"/>
+                <w:szCs w:val="22"/>
+                <w14:ligatures w14:val="none"/>
+              </w:rPr>
+            </w:pPr>
+            <w:r>
+              <w:rPr>
+                <w:rFonts w:eastAsia="Times New Roman" w:cs="Times New Roman"/>
+                <w:color w:val="000000" w:themeColor="text1"/>
+                <w:kern w:val="0"/>
+                <w:sz w:val="22"/>
+                <w:szCs w:val="22"/>
+                <w14:ligatures w14:val="none"/>
+              </w:rPr>
+              <w:t xml:space="preserve">Propriedade </w:t>
+            </w:r>
+            <w:proofErr w:type="spellStart"/>
+            <w:r>
+              <w:rPr>
+                <w:rFonts w:eastAsia="Times New Roman" w:cs="Times New Roman"/>
+                <w:color w:val="000000" w:themeColor="text1"/>
+                <w:kern w:val="0"/>
+                <w:sz w:val="22"/>
+                <w:szCs w:val="22"/>
+                <w14:ligatures w14:val="none"/>
+              </w:rPr>
+              <w:t>duracaoTotal</w:t>
+            </w:r>
+            <w:proofErr w:type="spellEnd"/>
+            <w:r>
+              <w:rPr>
+                <w:rFonts w:eastAsia="Times New Roman" w:cs="Times New Roman"/>
+                <w:color w:val="000000" w:themeColor="text1"/>
+                <w:kern w:val="0"/>
+                <w:sz w:val="22"/>
+                <w:szCs w:val="22"/>
+                <w14:ligatures w14:val="none"/>
+              </w:rPr>
+              <w:t xml:space="preserve"> com valor </w:t>
+            </w:r>
+            <w:proofErr w:type="spellStart"/>
+            <w:r>
+              <w:rPr>
+                <w:rFonts w:eastAsia="Times New Roman" w:cs="Times New Roman"/>
+                <w:color w:val="000000" w:themeColor="text1"/>
+                <w:kern w:val="0"/>
+                <w:sz w:val="22"/>
+                <w:szCs w:val="22"/>
+                <w14:ligatures w14:val="none"/>
+              </w:rPr>
+              <w:t>null</w:t>
+            </w:r>
+            <w:proofErr w:type="spellEnd"/>
+            <w:r>
+              <w:rPr>
+                <w:rFonts w:eastAsia="Times New Roman" w:cs="Times New Roman"/>
+                <w:color w:val="000000" w:themeColor="text1"/>
+                <w:kern w:val="0"/>
+                <w:sz w:val="22"/>
+                <w:szCs w:val="22"/>
+                <w14:ligatures w14:val="none"/>
+              </w:rPr>
+              <w:t xml:space="preserve"> mesmo informando a duração do treino</w:t>
+            </w:r>
+          </w:p>
+        </w:tc>
+      </w:tr>
+      <w:tr>
+        <w:tc>
+          <w:tcPr>
+            <w:tcW w:w="2325" w:type="dxa"/>
+            <w:shd w:val="clear" w:color="auto" w:fill="404040" w:themeFill="text1" w:themeFillTint="BF"/>
+            <w:hideMark/>
+          </w:tcPr>
+          <w:p>
+            <w:pPr>
+              <w:rPr>
+                <w:rFonts w:eastAsia="Times New Roman" w:cs="Times New Roman"/>
+                <w:b/>
+                <w:bCs/>
+                <w:color w:val="FFFFFF" w:themeColor="background1"/>
+                <w:kern w:val="0"/>
+                <w:sz w:val="22"/>
+                <w:szCs w:val="22"/>
+                <w14:ligatures w14:val="none"/>
+              </w:rPr>
+            </w:pPr>
+            <w:r>
+              <w:rPr>
+                <w:rFonts w:eastAsia="Times New Roman" w:cs="Times New Roman"/>
+                <w:b/>
+                <w:bCs/>
+                <w:color w:val="FFFFFF" w:themeColor="background1"/>
+                <w:kern w:val="0"/>
+                <w:sz w:val="22"/>
+                <w:szCs w:val="22"/>
+                <w14:ligatures w14:val="none"/>
+              </w:rPr>
+              <w:t>Testador</w:t>
+            </w:r>
+          </w:p>
+        </w:tc>
+        <w:tc>
+          <w:tcPr>
+            <w:tcW w:w="7025" w:type="dxa"/>
+            <w:hideMark/>
+          </w:tcPr>
+          <w:p>
+            <w:pPr>
+              <w:rPr>
+                <w:rFonts w:eastAsia="Times New Roman" w:cs="Times New Roman"/>
+                <w:color w:val="000000" w:themeColor="text1"/>
+                <w:kern w:val="0"/>
+                <w:sz w:val="22"/>
+                <w:szCs w:val="22"/>
+                <w14:ligatures w14:val="none"/>
+              </w:rPr>
+            </w:pPr>
+            <w:r>
+              <w:rPr>
+                <w:rFonts w:eastAsia="Times New Roman" w:cs="Times New Roman"/>
+                <w:color w:val="000000" w:themeColor="text1"/>
+                <w:kern w:val="0"/>
+                <w:sz w:val="22"/>
+                <w:szCs w:val="22"/>
+                <w14:ligatures w14:val="none"/>
+              </w:rPr>
+              <w:t>Ieda Flock</w:t>
+            </w:r>
+          </w:p>
+        </w:tc>
+      </w:tr>
+      <w:tr>
+        <w:tc>
+          <w:tcPr>
+            <w:tcW w:w="2325" w:type="dxa"/>
+            <w:shd w:val="clear" w:color="auto" w:fill="404040" w:themeFill="text1" w:themeFillTint="BF"/>
+          </w:tcPr>
+          <w:p>
+            <w:pPr>
+              <w:rPr>
+                <w:rFonts w:eastAsia="Times New Roman" w:cs="Times New Roman"/>
+                <w:b/>
+                <w:bCs/>
+                <w:color w:val="FFFFFF" w:themeColor="background1"/>
+                <w:kern w:val="0"/>
+                <w:sz w:val="22"/>
+                <w:szCs w:val="22"/>
+                <w14:ligatures w14:val="none"/>
+              </w:rPr>
+            </w:pPr>
+            <w:r>
+              <w:rPr>
+                <w:rFonts w:eastAsia="Times New Roman" w:cs="Times New Roman"/>
+                <w:b/>
+                <w:bCs/>
+                <w:color w:val="FFFFFF" w:themeColor="background1"/>
+                <w:kern w:val="0"/>
+                <w:sz w:val="22"/>
+                <w:szCs w:val="22"/>
+                <w14:ligatures w14:val="none"/>
+              </w:rPr>
+              <w:t>Data e Hora</w:t>
+            </w:r>
+          </w:p>
+        </w:tc>
+        <w:tc>
+          <w:tcPr>
+            <w:tcW w:w="7025" w:type="dxa"/>
+          </w:tcPr>
+          <w:p>
+            <w:pPr>
+              <w:rPr>
+                <w:rFonts w:eastAsia="Times New Roman" w:cs="Times New Roman"/>
+                <w:color w:val="000000" w:themeColor="text1"/>
+                <w:kern w:val="0"/>
+                <w:sz w:val="22"/>
+                <w:szCs w:val="22"/>
+                <w14:ligatures w14:val="none"/>
+              </w:rPr>
+            </w:pPr>
+            <w:r>
+              <w:rPr>
+                <w:rFonts w:eastAsia="Times New Roman" w:cs="Times New Roman"/>
+                <w:color w:val="000000" w:themeColor="text1"/>
+                <w:kern w:val="0"/>
+                <w:sz w:val="22"/>
+                <w:szCs w:val="22"/>
+                <w14:ligatures w14:val="none"/>
+              </w:rPr>
+              <w:t>1</w:t>
+            </w:r>
+            <w:r>
+              <w:rPr>
+                <w:rFonts w:eastAsia="Times New Roman" w:cs="Times New Roman"/>
+                <w:color w:val="000000" w:themeColor="text1"/>
+                <w:kern w:val="0"/>
+                <w:sz w:val="22"/>
+                <w:szCs w:val="22"/>
+                <w14:ligatures w14:val="none"/>
+              </w:rPr>
+              <w:t>9</w:t>
+            </w:r>
+            <w:r>
+              <w:rPr>
+                <w:rFonts w:eastAsia="Times New Roman" w:cs="Times New Roman"/>
+                <w:color w:val="000000" w:themeColor="text1"/>
+                <w:kern w:val="0"/>
+                <w:sz w:val="22"/>
+                <w:szCs w:val="22"/>
+                <w14:ligatures w14:val="none"/>
+              </w:rPr>
+              <w:t>/08/2025 15:45</w:t>
+            </w:r>
+          </w:p>
+        </w:tc>
+      </w:tr>
+      <w:tr>
+        <w:tc>
+          <w:tcPr>
+            <w:tcW w:w="2325" w:type="dxa"/>
+            <w:shd w:val="clear" w:color="auto" w:fill="404040" w:themeFill="text1" w:themeFillTint="BF"/>
+          </w:tcPr>
+          <w:p>
+            <w:pPr>
+              <w:rPr>
+                <w:rFonts w:eastAsia="Times New Roman" w:cs="Times New Roman"/>
+                <w:b/>
+                <w:bCs/>
+                <w:color w:val="FFFFFF" w:themeColor="background1"/>
+                <w:kern w:val="0"/>
+                <w:sz w:val="22"/>
+                <w:szCs w:val="22"/>
+                <w14:ligatures w14:val="none"/>
+              </w:rPr>
+            </w:pPr>
+            <w:r>
+              <w:rPr>
+                <w:rFonts w:eastAsia="Times New Roman" w:cs="Times New Roman"/>
+                <w:b/>
+                <w:bCs/>
+                <w:color w:val="FFFFFF" w:themeColor="background1"/>
+                <w:kern w:val="0"/>
+                <w:sz w:val="22"/>
+                <w:szCs w:val="22"/>
+                <w14:ligatures w14:val="none"/>
+              </w:rPr>
+              <w:t>Resultado Esperado</w:t>
+            </w:r>
+          </w:p>
+        </w:tc>
+        <w:tc>
+          <w:tcPr>
+            <w:tcW w:w="7025" w:type="dxa"/>
+          </w:tcPr>
+          <w:p>
+            <w:pPr>
+              <w:rPr>
+                <w:rFonts w:eastAsia="Times New Roman" w:cs="Times New Roman"/>
+                <w:color w:val="000000" w:themeColor="text1"/>
+                <w:kern w:val="0"/>
+                <w:sz w:val="22"/>
+                <w:szCs w:val="22"/>
+                <w14:ligatures w14:val="none"/>
+              </w:rPr>
+            </w:pPr>
+            <w:r>
+              <w:rPr>
+                <w:rFonts w:eastAsia="Times New Roman" w:cs="Times New Roman"/>
+                <w:color w:val="000000" w:themeColor="text1"/>
+                <w:kern w:val="0"/>
+                <w:sz w:val="22"/>
+                <w:szCs w:val="22"/>
+                <w14:ligatures w14:val="none"/>
+              </w:rPr>
+              <w:t xml:space="preserve">Para gerar o treino personalizado devem ser </w:t>
+            </w:r>
+            <w:proofErr w:type="gramStart"/>
+            <w:r>
+              <w:rPr>
+                <w:rFonts w:eastAsia="Times New Roman" w:cs="Times New Roman"/>
+                <w:color w:val="000000" w:themeColor="text1"/>
+                <w:kern w:val="0"/>
+                <w:sz w:val="22"/>
+                <w:szCs w:val="22"/>
+                <w14:ligatures w14:val="none"/>
+              </w:rPr>
+              <w:t>apresentado</w:t>
+            </w:r>
+            <w:proofErr w:type="gramEnd"/>
+            <w:r>
+              <w:rPr>
+                <w:rFonts w:eastAsia="Times New Roman" w:cs="Times New Roman"/>
+                <w:color w:val="000000" w:themeColor="text1"/>
+                <w:kern w:val="0"/>
+                <w:sz w:val="22"/>
+                <w:szCs w:val="22"/>
+                <w14:ligatures w14:val="none"/>
+              </w:rPr>
+              <w:t xml:space="preserve"> a duração total do treino no </w:t>
+            </w:r>
+            <w:proofErr w:type="spellStart"/>
+            <w:r>
+              <w:rPr>
+                <w:rFonts w:eastAsia="Times New Roman" w:cs="Times New Roman"/>
+                <w:color w:val="000000" w:themeColor="text1"/>
+                <w:kern w:val="0"/>
+                <w:sz w:val="22"/>
+                <w:szCs w:val="22"/>
+                <w14:ligatures w14:val="none"/>
+              </w:rPr>
+              <w:t>json</w:t>
+            </w:r>
+            <w:proofErr w:type="spellEnd"/>
+            <w:r>
+              <w:rPr>
+                <w:rFonts w:eastAsia="Times New Roman" w:cs="Times New Roman"/>
+                <w:color w:val="000000" w:themeColor="text1"/>
+                <w:kern w:val="0"/>
+                <w:sz w:val="22"/>
+                <w:szCs w:val="22"/>
+                <w14:ligatures w14:val="none"/>
+              </w:rPr>
+              <w:t xml:space="preserve"> do response body</w:t>
+            </w:r>
+          </w:p>
+        </w:tc>
+      </w:tr>
+      <w:tr>
+        <w:tc>
+          <w:tcPr>
+            <w:tcW w:w="2325" w:type="dxa"/>
+            <w:shd w:val="clear" w:color="auto" w:fill="404040" w:themeFill="text1" w:themeFillTint="BF"/>
+          </w:tcPr>
+          <w:p>
+            <w:pPr>
+              <w:rPr>
+                <w:rFonts w:eastAsia="Times New Roman" w:cs="Times New Roman"/>
+                <w:b/>
+                <w:bCs/>
+                <w:color w:val="FFFFFF" w:themeColor="background1"/>
+                <w:kern w:val="0"/>
+                <w:sz w:val="22"/>
+                <w:szCs w:val="22"/>
+                <w14:ligatures w14:val="none"/>
+              </w:rPr>
+            </w:pPr>
+            <w:r>
+              <w:rPr>
+                <w:rFonts w:eastAsia="Times New Roman" w:cs="Times New Roman"/>
+                <w:b/>
+                <w:bCs/>
+                <w:color w:val="FFFFFF" w:themeColor="background1"/>
+                <w:kern w:val="0"/>
+                <w:sz w:val="22"/>
+                <w:szCs w:val="22"/>
+                <w14:ligatures w14:val="none"/>
+              </w:rPr>
+              <w:t>Resultado Atual</w:t>
+            </w:r>
+          </w:p>
+        </w:tc>
+        <w:tc>
+          <w:tcPr>
+            <w:tcW w:w="7025" w:type="dxa"/>
+          </w:tcPr>
+          <w:p>
+            <w:pPr>
+              <w:rPr>
+                <w:rFonts w:eastAsia="Times New Roman" w:cs="Times New Roman"/>
+                <w:color w:val="000000" w:themeColor="text1"/>
+                <w:kern w:val="0"/>
+                <w:sz w:val="22"/>
+                <w:szCs w:val="22"/>
+                <w14:ligatures w14:val="none"/>
+              </w:rPr>
+            </w:pPr>
+            <w:r>
+              <w:rPr>
+                <w:rFonts w:eastAsia="Times New Roman" w:cs="Times New Roman"/>
+                <w:color w:val="000000" w:themeColor="text1"/>
+                <w:kern w:val="0"/>
+                <w:sz w:val="22"/>
+                <w:szCs w:val="22"/>
+                <w14:ligatures w14:val="none"/>
+              </w:rPr>
+              <w:t xml:space="preserve">O valor da propriedade </w:t>
+            </w:r>
+            <w:proofErr w:type="spellStart"/>
+            <w:r>
+              <w:rPr>
+                <w:rFonts w:eastAsia="Times New Roman" w:cs="Times New Roman"/>
+                <w:color w:val="000000" w:themeColor="text1"/>
+                <w:kern w:val="0"/>
+                <w:sz w:val="22"/>
+                <w:szCs w:val="22"/>
+                <w14:ligatures w14:val="none"/>
+              </w:rPr>
+              <w:t>duracaoTotal</w:t>
+            </w:r>
+            <w:proofErr w:type="spellEnd"/>
+            <w:r>
+              <w:rPr>
+                <w:rFonts w:eastAsia="Times New Roman" w:cs="Times New Roman"/>
+                <w:color w:val="000000" w:themeColor="text1"/>
+                <w:kern w:val="0"/>
+                <w:sz w:val="22"/>
+                <w:szCs w:val="22"/>
+                <w14:ligatures w14:val="none"/>
+              </w:rPr>
+              <w:t xml:space="preserve"> está como </w:t>
+            </w:r>
+            <w:proofErr w:type="spellStart"/>
+            <w:r>
+              <w:rPr>
+                <w:rFonts w:eastAsia="Times New Roman" w:cs="Times New Roman"/>
+                <w:color w:val="000000" w:themeColor="text1"/>
+                <w:kern w:val="0"/>
+                <w:sz w:val="22"/>
+                <w:szCs w:val="22"/>
+                <w14:ligatures w14:val="none"/>
+              </w:rPr>
+              <w:t>null</w:t>
+            </w:r>
+            <w:proofErr w:type="spellEnd"/>
+          </w:p>
+        </w:tc>
+      </w:tr>
+      <w:tr>
+        <w:tc>
+          <w:tcPr>
+            <w:tcW w:w="2325" w:type="dxa"/>
+            <w:shd w:val="clear" w:color="auto" w:fill="404040" w:themeFill="text1" w:themeFillTint="BF"/>
+          </w:tcPr>
+          <w:p>
+            <w:pPr>
+              <w:rPr>
+                <w:rFonts w:eastAsia="Times New Roman" w:cs="Times New Roman"/>
+                <w:b/>
+                <w:bCs/>
+                <w:color w:val="FFFFFF" w:themeColor="background1"/>
+                <w:kern w:val="0"/>
+                <w:sz w:val="22"/>
+                <w:szCs w:val="22"/>
+                <w14:ligatures w14:val="none"/>
+              </w:rPr>
+            </w:pPr>
+            <w:r>
+              <w:rPr>
+                <w:rFonts w:eastAsia="Times New Roman" w:cs="Times New Roman"/>
+                <w:b/>
+                <w:bCs/>
+                <w:color w:val="FFFFFF" w:themeColor="background1"/>
+                <w:kern w:val="0"/>
+                <w:sz w:val="22"/>
+                <w:szCs w:val="22"/>
+                <w14:ligatures w14:val="none"/>
+              </w:rPr>
+              <w:lastRenderedPageBreak/>
+              <w:t>Evidências</w:t>
+            </w:r>
+          </w:p>
+        </w:tc>
+        <w:tc>
+          <w:tcPr>
+            <w:tcW w:w="7025" w:type="dxa"/>
+          </w:tcPr>
+          <w:p>
+            <w:pPr>
+              <w:pStyle w:val="NormalWeb"/>
+              <w:spacing w:before="0" w:beforeAutospacing="0" w:after="0" w:afterAutospacing="0"/>
+              <w:rPr>
+                <w:rFonts w:ascii="Calibri" w:hAnsi="Calibri" w:cs="Calibri"/>
+                <w:sz w:val="22"/>
+                <w:szCs w:val="22"/>
+              </w:rPr>
+            </w:pPr>
+            <w:r>
+              <w:rPr>
+                <w:rFonts w:ascii="Calibri" w:hAnsi="Calibri" w:cs="Calibri"/>
+                <w:sz w:val="22"/>
+                <w:szCs w:val="22"/>
+              </w:rPr>
+              <w:drawing>
+                <wp:inline distT="0" distB="0" distL="0" distR="0" wp14:anchorId="66480B95" wp14:editId="396863BE">
+                  <wp:extent cx="3868094" cy="4508204"/>
+                  <wp:effectExtent l="0" t="0" r="5715" b="635"/>
+                  <wp:docPr id="2112110468" name="Imagem 1"/>
+                  <wp:cNvGraphicFramePr>
+                    <a:graphicFrameLocks xmlns:a="http://schemas.openxmlformats.org/drawingml/2006/main" noChangeAspect="1"/>
+                  </wp:cNvGraphicFramePr>
+                  <a:graphic xmlns:a="http://schemas.openxmlformats.org/drawingml/2006/main">
+                    <a:graphicData uri="http://schemas.openxmlformats.org/drawingml/2006/picture">
+                      <pic:pic xmlns:pic="http://schemas.openxmlformats.org/drawingml/2006/picture">
+                        <pic:nvPicPr>
+                          <pic:cNvPr id="2112110468" name=""/>
+                          <pic:cNvPicPr/>
+                        </pic:nvPicPr>
+                        <pic:blipFill>
+                          <a:blip r:embed="rId11"/>
+                          <a:stretch>
+                            <a:fillRect/>
+                          </a:stretch>
+                        </pic:blipFill>
+                        <pic:spPr>
+                          <a:xfrm>
+                            <a:off x="0" y="0"/>
+                            <a:ext cx="3917958" cy="4566320"/>
+                          </a:xfrm>
+                          <a:prstGeom prst="rect">
+                            <a:avLst/>
+                          </a:prstGeom>
+                        </pic:spPr>
+                      </pic:pic>
+                    </a:graphicData>
+                  </a:graphic>
+                </wp:inline>
+              </w:drawing>
+            </w:r>
+          </w:p>
+          <w:p>
+            <w:pPr>
+              <w:rPr>
+                <w:rFonts w:eastAsia="Times New Roman" w:cs="Times New Roman"/>
+                <w:color w:val="000000" w:themeColor="text1"/>
+                <w:kern w:val="0"/>
+                <w:sz w:val="22"/>
+                <w:szCs w:val="22"/>
+                <w14:ligatures w14:val="none"/>
+              </w:rPr>
+            </w:pPr>
+          </w:p>
+        </w:tc>
+      </w:tr>
+      <w:tr>
+        <w:tc>
+          <w:tcPr>
+            <w:tcW w:w="2325" w:type="dxa"/>
+            <w:shd w:val="clear" w:color="auto" w:fill="404040" w:themeFill="text1" w:themeFillTint="BF"/>
+            <w:hideMark/>
+          </w:tcPr>
+          <w:p>
+            <w:pPr>
+              <w:rPr>
+                <w:rFonts w:eastAsia="Times New Roman" w:cs="Times New Roman"/>
+                <w:b/>
+                <w:bCs/>
+                <w:color w:val="FFFFFF" w:themeColor="background1"/>
+                <w:kern w:val="0"/>
+                <w:sz w:val="22"/>
+                <w:szCs w:val="22"/>
+                <w14:ligatures w14:val="none"/>
+              </w:rPr>
+            </w:pPr>
+            <w:r>
+              <w:rPr>
+                <w:rFonts w:eastAsia="Times New Roman" w:cs="Times New Roman"/>
+                <w:b/>
+                <w:bCs/>
+                <w:color w:val="FFFFFF" w:themeColor="background1"/>
+                <w:kern w:val="0"/>
+                <w:sz w:val="22"/>
+                <w:szCs w:val="22"/>
+                <w14:ligatures w14:val="none"/>
+              </w:rPr>
+              <w:t>Prioridade</w:t>
+            </w:r>
+          </w:p>
+        </w:tc>
+        <w:tc>
+          <w:tcPr>
+            <w:tcW w:w="7025" w:type="dxa"/>
+            <w:hideMark/>
+          </w:tcPr>
+          <w:p>
+            <w:pPr>
+              <w:rPr>
+                <w:rFonts w:eastAsia="Times New Roman" w:cs="Times New Roman"/>
+                <w:color w:val="000000" w:themeColor="text1"/>
+                <w:kern w:val="0"/>
+                <w:sz w:val="22"/>
+                <w:szCs w:val="22"/>
+                <w14:ligatures w14:val="none"/>
+              </w:rPr>
+            </w:pPr>
+            <w:r>
+              <w:rPr>
+                <w:rFonts w:eastAsia="Times New Roman" w:cs="Times New Roman"/>
+                <w:color w:val="000000" w:themeColor="text1"/>
+                <w:kern w:val="0"/>
+                <w:sz w:val="22"/>
+                <w:szCs w:val="22"/>
+                <w14:ligatures w14:val="none"/>
+              </w:rPr>
+              <w:t>Baixa</w:t>
+            </w:r>
+          </w:p>
+        </w:tc>
+      </w:tr>
+      <w:tr>
+        <w:tc>
+          <w:tcPr>
+            <w:tcW w:w="2325" w:type="dxa"/>
+            <w:tcBorders>
+              <w:bottom w:val="single" w:sz="4" w:space="0" w:color="auto"/>
+            </w:tcBorders>
+            <w:shd w:val="clear" w:color="auto" w:fill="404040" w:themeFill="text1" w:themeFillTint="BF"/>
+            <w:hideMark/>
+          </w:tcPr>
+          <w:p>
+            <w:pPr>
+              <w:rPr>
+                <w:rFonts w:eastAsia="Times New Roman" w:cs="Times New Roman"/>
+                <w:b/>
+                <w:bCs/>
+                <w:color w:val="FFFFFF" w:themeColor="background1"/>
+                <w:kern w:val="0"/>
+                <w:sz w:val="22"/>
+                <w:szCs w:val="22"/>
+                <w14:ligatures w14:val="none"/>
+              </w:rPr>
+            </w:pPr>
+            <w:r>
+              <w:rPr>
+                <w:rFonts w:eastAsia="Times New Roman" w:cs="Times New Roman"/>
+                <w:b/>
+                <w:bCs/>
+                <w:color w:val="FFFFFF" w:themeColor="background1"/>
+                <w:kern w:val="0"/>
+                <w:sz w:val="22"/>
+                <w:szCs w:val="22"/>
+                <w14:ligatures w14:val="none"/>
+              </w:rPr>
+              <w:t>Severidade</w:t>
+            </w:r>
+          </w:p>
+        </w:tc>
+        <w:tc>
+          <w:tcPr>
+            <w:tcW w:w="7025" w:type="dxa"/>
+            <w:tcBorders>
+              <w:bottom w:val="single" w:sz="4" w:space="0" w:color="auto"/>
+            </w:tcBorders>
+            <w:hideMark/>
+          </w:tcPr>
+          <w:p>
+            <w:pPr>
+              <w:rPr>
+                <w:rFonts w:eastAsia="Times New Roman" w:cs="Times New Roman"/>
+                <w:color w:val="000000" w:themeColor="text1"/>
+                <w:kern w:val="0"/>
+                <w:sz w:val="22"/>
+                <w:szCs w:val="22"/>
+                <w14:ligatures w14:val="none"/>
+              </w:rPr>
+            </w:pPr>
+            <w:r>
+              <w:rPr>
+                <w:rFonts w:eastAsia="Times New Roman" w:cs="Times New Roman"/>
+                <w:color w:val="000000" w:themeColor="text1"/>
+                <w:kern w:val="0"/>
+                <w:sz w:val="22"/>
+                <w:szCs w:val="22"/>
+                <w14:ligatures w14:val="none"/>
+              </w:rPr>
+              <w:t>Baixa</w:t>
+            </w:r>
+          </w:p>
+        </w:tc>
+      </w:tr>
+      <w:tr>
+        <w:tc>
+          <w:tcPr>
+            <w:tcW w:w="2325" w:type="dxa"/>
+            <w:shd w:val="clear" w:color="auto" w:fill="404040" w:themeFill="text1" w:themeFillTint="BF"/>
+            <w:hideMark/>
+          </w:tcPr>
+          <w:p>
+            <w:pPr>
+              <w:rPr>
+                <w:rFonts w:eastAsia="Times New Roman" w:cs="Times New Roman"/>
+                <w:b/>
+                <w:bCs/>
+                <w:color w:val="FFFFFF" w:themeColor="background1"/>
+                <w:kern w:val="0"/>
+                <w:sz w:val="22"/>
+                <w:szCs w:val="22"/>
+                <w14:ligatures w14:val="none"/>
+              </w:rPr>
+            </w:pPr>
+            <w:r>
+              <w:rPr>
+                <w:rFonts w:eastAsia="Times New Roman" w:cs="Times New Roman"/>
+                <w:b/>
+                <w:bCs/>
+                <w:color w:val="FFFFFF" w:themeColor="background1"/>
+                <w:kern w:val="0"/>
+                <w:sz w:val="22"/>
+                <w:szCs w:val="22"/>
+                <w14:ligatures w14:val="none"/>
+              </w:rPr>
+              <w:t xml:space="preserve">Informações sobre </w:t>
+            </w:r>
+          </w:p>
+          <w:p>
+            <w:pPr>
+              <w:rPr>
+                <w:rFonts w:eastAsia="Times New Roman" w:cs="Times New Roman"/>
+                <w:b/>
+                <w:bCs/>
+                <w:color w:val="FFFFFF" w:themeColor="background1"/>
+                <w:kern w:val="0"/>
+                <w:sz w:val="22"/>
+                <w:szCs w:val="22"/>
+                <w14:ligatures w14:val="none"/>
+              </w:rPr>
+            </w:pPr>
+            <w:r>
+              <w:rPr>
+                <w:rFonts w:eastAsia="Times New Roman" w:cs="Times New Roman"/>
+                <w:b/>
+                <w:bCs/>
+                <w:color w:val="FFFFFF" w:themeColor="background1"/>
+                <w:kern w:val="0"/>
+                <w:sz w:val="22"/>
+                <w:szCs w:val="22"/>
+                <w14:ligatures w14:val="none"/>
+              </w:rPr>
+              <w:t>o Software</w:t>
+            </w:r>
+          </w:p>
+        </w:tc>
+        <w:tc>
+          <w:tcPr>
+            <w:tcW w:w="7025" w:type="dxa"/>
+            <w:hideMark/>
+          </w:tcPr>
+          <w:p>
+            <w:pPr>
+              <w:rPr>
+                <w:rFonts w:eastAsia="Times New Roman" w:cs="Times New Roman"/>
+                <w:color w:val="000000" w:themeColor="text1"/>
+                <w:kern w:val="0"/>
+                <w:sz w:val="22"/>
+                <w:szCs w:val="22"/>
+                <w14:ligatures w14:val="none"/>
+              </w:rPr>
+            </w:pPr>
+            <w:r>
+              <w:rPr>
+                <w:rFonts w:eastAsia="Times New Roman" w:cs="Times New Roman"/>
+                <w:color w:val="000000" w:themeColor="text1"/>
+                <w:kern w:val="0"/>
+                <w:sz w:val="22"/>
+                <w:szCs w:val="22"/>
+                <w14:ligatures w14:val="none"/>
+              </w:rPr>
+              <w:t xml:space="preserve">Sistema completo com API REST para geração de treinos personalizados e </w:t>
+            </w:r>
+            <w:proofErr w:type="spellStart"/>
+            <w:r>
+              <w:rPr>
+                <w:rFonts w:eastAsia="Times New Roman" w:cs="Times New Roman"/>
+                <w:color w:val="000000" w:themeColor="text1"/>
+                <w:kern w:val="0"/>
+                <w:sz w:val="22"/>
+                <w:szCs w:val="22"/>
+                <w14:ligatures w14:val="none"/>
+              </w:rPr>
+              <w:t>frontend</w:t>
+            </w:r>
+            <w:proofErr w:type="spellEnd"/>
+            <w:r>
+              <w:rPr>
+                <w:rFonts w:eastAsia="Times New Roman" w:cs="Times New Roman"/>
+                <w:color w:val="000000" w:themeColor="text1"/>
+                <w:kern w:val="0"/>
+                <w:sz w:val="22"/>
+                <w:szCs w:val="22"/>
+                <w14:ligatures w14:val="none"/>
+              </w:rPr>
+              <w:t xml:space="preserve"> SPA integrado</w:t>
+            </w:r>
+          </w:p>
+        </w:tc>
+      </w:tr>
+      <w:tr>
+        <w:tc>
+          <w:tcPr>
+            <w:tcW w:w="2325" w:type="dxa"/>
+            <w:shd w:val="clear" w:color="auto" w:fill="404040" w:themeFill="text1" w:themeFillTint="BF"/>
+          </w:tcPr>
+          <w:p>
+            <w:pPr>
+              <w:rPr>
+                <w:rFonts w:eastAsia="Times New Roman" w:cs="Times New Roman"/>
+                <w:b/>
+                <w:bCs/>
+                <w:color w:val="FFFFFF" w:themeColor="background1"/>
+                <w:kern w:val="0"/>
+                <w:sz w:val="22"/>
+                <w:szCs w:val="22"/>
+                <w14:ligatures w14:val="none"/>
+              </w:rPr>
+            </w:pPr>
+            <w:r>
+              <w:rPr>
+                <w:rFonts w:eastAsia="Times New Roman" w:cs="Times New Roman"/>
+                <w:b/>
+                <w:bCs/>
+                <w:color w:val="FFFFFF" w:themeColor="background1"/>
+                <w:kern w:val="0"/>
+                <w:sz w:val="22"/>
+                <w:szCs w:val="22"/>
+                <w14:ligatures w14:val="none"/>
+              </w:rPr>
+              <w:t>Rastreabilidade</w:t>
+            </w:r>
+          </w:p>
+        </w:tc>
+        <w:tc>
+          <w:tcPr>
+            <w:tcW w:w="7025" w:type="dxa"/>
+            <w:tcBorders>
+              <w:bottom w:val="single" w:sz="4" w:space="0" w:color="auto"/>
+            </w:tcBorders>
+          </w:tcPr>
+          <w:p>
+            <w:pPr>
+              <w:rPr>
+                <w:rFonts w:eastAsia="Times New Roman" w:cs="Times New Roman"/>
+                <w:color w:val="000000" w:themeColor="text1"/>
+                <w:kern w:val="0"/>
+                <w:sz w:val="22"/>
+                <w:szCs w:val="22"/>
+                <w14:ligatures w14:val="none"/>
+              </w:rPr>
+            </w:pPr>
+            <w:r>
+              <w:rPr>
+                <w:rFonts w:eastAsia="Times New Roman" w:cs="Times New Roman"/>
+                <w:color w:val="000000" w:themeColor="text1"/>
+                <w:kern w:val="0"/>
+                <w:sz w:val="22"/>
+                <w:szCs w:val="22"/>
+                <w14:ligatures w14:val="none"/>
+              </w:rPr>
+              <w:t>C00</w:t>
+            </w:r>
+            <w:r>
+              <w:rPr>
+                <w:rFonts w:eastAsia="Times New Roman" w:cs="Times New Roman"/>
+                <w:color w:val="000000" w:themeColor="text1"/>
+                <w:kern w:val="0"/>
+                <w:sz w:val="22"/>
+                <w:szCs w:val="22"/>
+                <w14:ligatures w14:val="none"/>
+              </w:rPr>
+              <w:t>3</w:t>
+            </w:r>
+          </w:p>
+        </w:tc>
+      </w:tr>
+      <w:tr>
+        <w:tc>
+          <w:tcPr>
+            <w:tcW w:w="2325" w:type="dxa"/>
+            <w:shd w:val="clear" w:color="auto" w:fill="404040" w:themeFill="text1" w:themeFillTint="BF"/>
+          </w:tcPr>
+          <w:p>
+            <w:pPr>
+              <w:rPr>
+                <w:rFonts w:eastAsia="Times New Roman" w:cs="Times New Roman"/>
+                <w:b/>
+                <w:bCs/>
+                <w:color w:val="FFFFFF" w:themeColor="background1"/>
+                <w:kern w:val="0"/>
+                <w:sz w:val="22"/>
+                <w:szCs w:val="22"/>
+                <w14:ligatures w14:val="none"/>
+              </w:rPr>
+            </w:pPr>
+            <w:r>
+              <w:rPr>
+                <w:rFonts w:eastAsia="Times New Roman" w:cs="Times New Roman"/>
+                <w:b/>
+                <w:bCs/>
+                <w:color w:val="FFFFFF" w:themeColor="background1"/>
+                <w:kern w:val="0"/>
+                <w:sz w:val="22"/>
+                <w:szCs w:val="22"/>
+                <w14:ligatures w14:val="none"/>
+              </w:rPr>
+              <w:t>Status</w:t>
+            </w:r>
+          </w:p>
+        </w:tc>
+        <w:tc>
+          <w:tcPr>
+            <w:tcW w:w="7025" w:type="dxa"/>
+            <w:shd w:val="clear" w:color="auto" w:fill="BF4E14" w:themeFill="accent2" w:themeFillShade="BF"/>
+          </w:tcPr>
+          <w:p>
+            <w:pPr>
+              <w:rPr>
+                <w:rFonts w:eastAsia="Times New Roman" w:cs="Times New Roman"/>
+                <w:color w:val="000000" w:themeColor="text1"/>
+                <w:kern w:val="0"/>
+                <w:sz w:val="22"/>
+                <w:szCs w:val="22"/>
+                <w14:ligatures w14:val="none"/>
+              </w:rPr>
+            </w:pPr>
+            <w:r>
+              <w:rPr>
+                <w:rFonts w:eastAsia="Times New Roman" w:cs="Times New Roman"/>
+                <w:color w:val="000000" w:themeColor="text1"/>
+                <w:kern w:val="0"/>
+                <w:sz w:val="22"/>
+                <w:szCs w:val="22"/>
+                <w14:ligatures w14:val="none"/>
+              </w:rPr>
+              <w:t xml:space="preserve">Não </w:t>
+            </w:r>
+            <w:r>
+              <w:rPr>
+                <w:rFonts w:eastAsia="Times New Roman" w:cs="Times New Roman"/>
+                <w:color w:val="000000" w:themeColor="text1"/>
+                <w:kern w:val="0"/>
+                <w:sz w:val="22"/>
+                <w:szCs w:val="22"/>
+                <w14:ligatures w14:val="none"/>
+              </w:rPr>
+              <w:t>Corrigido</w:t>
+            </w:r>
+          </w:p>
+          <w:p>
+            <w:pPr>
+              <w:rPr>
+                <w:rFonts w:eastAsia="Times New Roman" w:cs="Times New Roman"/>
+                <w:color w:val="000000" w:themeColor="text1"/>
+                <w:kern w:val="0"/>
+                <w:sz w:val="22"/>
+                <w:szCs w:val="22"/>
+                <w14:ligatures w14:val="none"/>
+              </w:rPr>
+            </w:pPr>
+            <w:proofErr w:type="spellStart"/>
+            <w:r>
+              <w:rPr>
+                <w:rFonts w:eastAsia="Times New Roman" w:cs="Times New Roman"/>
+                <w:color w:val="000000" w:themeColor="text1"/>
+                <w:kern w:val="0"/>
+                <w:sz w:val="22"/>
+                <w:szCs w:val="22"/>
+                <w14:ligatures w14:val="none"/>
+              </w:rPr>
+              <w:t>Commit</w:t>
+            </w:r>
+            <w:proofErr w:type="spellEnd"/>
+            <w:r>
+              <w:rPr>
+                <w:rFonts w:eastAsia="Times New Roman" w:cs="Times New Roman"/>
+                <w:color w:val="000000" w:themeColor="text1"/>
+                <w:kern w:val="0"/>
+                <w:sz w:val="22"/>
+                <w:szCs w:val="22"/>
+                <w14:ligatures w14:val="none"/>
+              </w:rPr>
+              <w:t xml:space="preserve">: </w:t>
+            </w:r>
+          </w:p>
+        </w:tc>
+      </w:tr>
+    </w:tbl>
     <w:p>
       <w:pPr>
         <w:spacing w:before="100" w:beforeAutospacing="1" w:after="100" w:afterAutospacing="1"/>
@@ -3605,8 +4711,8 @@
     </w:p>
     <w:p/>
     <w:sectPr>
-      <w:headerReference w:type="default" r:id="rId11"/>
-      <w:footerReference w:type="default" r:id="rId12"/>
+      <w:headerReference w:type="default" r:id="rId12"/>
+      <w:footerReference w:type="default" r:id="rId13"/>
       <w:pgSz w:w="12240" w:h="15840"/>
       <w:pgMar w:top="1440" w:right="1440" w:bottom="1440" w:left="1440" w:header="720" w:footer="720" w:gutter="0"/>
       <w:cols w:space="720"/>

</xml_diff>